<commit_message>
Se actualiza documentacion unidad 3
</commit_message>
<xml_diff>
--- a/003 - Unit/Recetas.docx
+++ b/003 - Unit/Recetas.docx
@@ -240,33 +240,7 @@
           <w:szCs w:val="22"/>
           <w:lang w:val="en-US" w:eastAsia="zh-CN" w:bidi="hi-IN"/>
         </w:rPr>
-        <w:t xml:space="preserve"># touch </w:t>
-      </w:r>
-      <w:r>
-        <w:rPr>
-          <w:rFonts w:eastAsia="Proxima Nova" w:cs="Proxima Nova"/>
-          <w:b w:val="false"/>
-          <w:bCs w:val="false"/>
-          <w:color w:val="666666"/>
-          <w:kern w:val="0"/>
-          <w:sz w:val="22"/>
-          <w:szCs w:val="22"/>
-          <w:lang w:val="en-US" w:eastAsia="zh-CN" w:bidi="hi-IN"/>
-        </w:rPr>
-        <w:t>landing</w:t>
-      </w:r>
-      <w:r>
-        <w:rPr>
-          <w:rFonts w:eastAsia="Proxima Nova" w:cs="Proxima Nova"/>
-          <w:b w:val="false"/>
-          <w:bCs w:val="false"/>
-          <w:color w:val="666666"/>
-          <w:kern w:val="0"/>
-          <w:sz w:val="22"/>
-          <w:szCs w:val="22"/>
-          <w:lang w:val="en-US" w:eastAsia="zh-CN" w:bidi="hi-IN"/>
-        </w:rPr>
-        <w:t>.conf</w:t>
+        <w:t># touch landing.conf</w:t>
       </w:r>
     </w:p>
     <w:p>
@@ -351,33 +325,7 @@
           <w:szCs w:val="22"/>
           <w:lang w:val="en-US" w:eastAsia="zh-CN" w:bidi="hi-IN"/>
         </w:rPr>
-        <w:t xml:space="preserve"># nano </w:t>
-      </w:r>
-      <w:r>
-        <w:rPr>
-          <w:rFonts w:eastAsia="Proxima Nova" w:cs="Proxima Nova"/>
-          <w:b w:val="false"/>
-          <w:bCs w:val="false"/>
-          <w:color w:val="666666"/>
-          <w:kern w:val="0"/>
-          <w:sz w:val="22"/>
-          <w:szCs w:val="22"/>
-          <w:lang w:val="en-US" w:eastAsia="zh-CN" w:bidi="hi-IN"/>
-        </w:rPr>
-        <w:t>landing</w:t>
-      </w:r>
-      <w:r>
-        <w:rPr>
-          <w:rFonts w:eastAsia="Proxima Nova" w:cs="Proxima Nova"/>
-          <w:b w:val="false"/>
-          <w:bCs w:val="false"/>
-          <w:color w:val="666666"/>
-          <w:kern w:val="0"/>
-          <w:sz w:val="22"/>
-          <w:szCs w:val="22"/>
-          <w:lang w:val="en-US" w:eastAsia="zh-CN" w:bidi="hi-IN"/>
-        </w:rPr>
-        <w:t>.conf</w:t>
+        <w:t># nano landing.conf</w:t>
       </w:r>
     </w:p>
     <w:p>
@@ -552,14 +500,7 @@
           <w:b w:val="false"/>
           <w:bCs w:val="false"/>
         </w:rPr>
-        <w:t>root /var/www/</w:t>
-      </w:r>
-      <w:r>
-        <w:rPr>
-          <w:b w:val="false"/>
-          <w:bCs w:val="false"/>
-        </w:rPr>
-        <w:t>sites/</w:t>
+        <w:t>root /var/www/sites/</w:t>
       </w:r>
       <w:r>
         <w:rPr>
@@ -1051,67 +992,7 @@
           <w:u w:val="none"/>
           <w:lang w:val="en-US" w:eastAsia="zh-CN" w:bidi="hi-IN"/>
         </w:rPr>
-        <w:t>/etc/nginx/sites-available/</w:t>
-      </w:r>
-      <w:r>
-        <w:rPr>
-          <w:rStyle w:val="EnlacedeInternet"/>
-          <w:rFonts w:eastAsia="Proxima Nova" w:cs="Proxima Nova"/>
-          <w:b w:val="false"/>
-          <w:bCs w:val="false"/>
-          <w:color w:val="auto"/>
-          <w:kern w:val="0"/>
-          <w:sz w:val="22"/>
-          <w:szCs w:val="22"/>
-          <w:u w:val="none"/>
-          <w:lang w:val="en-US" w:eastAsia="zh-CN" w:bidi="hi-IN"/>
-        </w:rPr>
-        <w:t xml:space="preserve">landing </w:t>
-      </w:r>
-      <w:r>
-        <w:rPr>
-          <w:rStyle w:val="EnlacedeInternet"/>
-          <w:rFonts w:eastAsia="Proxima Nova" w:cs="Proxima Nova"/>
-          <w:b w:val="false"/>
-          <w:bCs w:val="false"/>
-          <w:color w:val="auto"/>
-          <w:kern w:val="0"/>
-          <w:sz w:val="22"/>
-          <w:szCs w:val="22"/>
-          <w:u w:val="none"/>
-          <w:lang w:val="en-US" w:eastAsia="zh-CN" w:bidi="hi-IN"/>
-        </w:rPr>
-        <w:t xml:space="preserve">.conf </w:t>
-      </w:r>
-      <w:r>
-        <w:rPr>
-          <w:rStyle w:val="EnlacedeInternet"/>
-          <w:rFonts w:eastAsia="Proxima Nova" w:cs="Proxima Nova"/>
-          <w:b w:val="false"/>
-          <w:bCs w:val="false"/>
-          <w:color w:val="auto"/>
-          <w:kern w:val="0"/>
-          <w:sz w:val="22"/>
-          <w:szCs w:val="22"/>
-          <w:u w:val="none"/>
-          <w:lang w:val="en-US" w:eastAsia="zh-CN" w:bidi="hi-IN"/>
-        </w:rPr>
-        <w:t>landing</w:t>
-      </w:r>
-      <w:r>
-        <w:rPr>
-          <w:rStyle w:val="EnlacedeInternet"/>
-          <w:rFonts w:eastAsia="Proxima Nova" w:cs="Proxima Nova"/>
-          <w:b w:val="false"/>
-          <w:bCs w:val="false"/>
-          <w:color w:val="auto"/>
-          <w:kern w:val="0"/>
-          <w:sz w:val="22"/>
-          <w:szCs w:val="22"/>
-          <w:u w:val="none"/>
-          <w:lang w:val="en-US" w:eastAsia="zh-CN" w:bidi="hi-IN"/>
-        </w:rPr>
-        <w:t>.conf</w:t>
+        <w:t>/etc/nginx/sites-available/landing .conf landing.conf</w:t>
       </w:r>
     </w:p>
     <w:p>
@@ -1203,22 +1084,7 @@
           <w:u w:val="none"/>
           <w:lang w:val="en-US" w:eastAsia="zh-CN" w:bidi="hi-IN"/>
         </w:rPr>
-        <w:t xml:space="preserve"># service nginx </w:t>
-      </w:r>
-      <w:r>
-        <w:rPr>
-          <w:rStyle w:val="EnlacedeInternet"/>
-          <w:rFonts w:eastAsia="Proxima Nova" w:cs="Proxima Nova"/>
-          <w:b w:val="false"/>
-          <w:bCs w:val="false"/>
-          <w:color w:val="666666"/>
-          <w:kern w:val="0"/>
-          <w:sz w:val="22"/>
-          <w:szCs w:val="22"/>
-          <w:u w:val="none"/>
-          <w:lang w:val="en-US" w:eastAsia="zh-CN" w:bidi="hi-IN"/>
-        </w:rPr>
-        <w:t>reload</w:t>
+        <w:t># service nginx reload</w:t>
       </w:r>
     </w:p>
     <w:p>
@@ -1243,26 +1109,453 @@
           <w:szCs w:val="36"/>
           <w:lang w:val="en-US" w:eastAsia="zh-CN" w:bidi="hi-IN"/>
         </w:rPr>
-        <w:t>I</w:t>
-      </w:r>
-      <w:r>
-        <w:rPr>
-          <w:rFonts w:eastAsia="Proxima Nova" w:cs="Proxima Nova"/>
+        <w:t>Instalación Composer</w:t>
+      </w:r>
+    </w:p>
+    <w:p>
+      <w:pPr>
+        <w:pStyle w:val="LOnormal"/>
+        <w:numPr>
+          <w:ilvl w:val="0"/>
+          <w:numId w:val="5"/>
+        </w:numPr>
+        <w:shd w:val="clear" w:fill="auto"/>
+        <w:spacing w:lineRule="auto" w:line="300" w:before="200" w:afterAutospacing="0" w:after="0"/>
+        <w:ind w:left="720" w:hanging="360"/>
+        <w:rPr>
+          <w:rFonts w:ascii="Proxima Nova" w:hAnsi="Proxima Nova" w:eastAsia="Proxima Nova" w:cs="Proxima Nova"/>
+          <w:color w:val="auto"/>
+          <w:kern w:val="0"/>
+          <w:sz w:val="22"/>
+          <w:szCs w:val="22"/>
+          <w:lang w:val="en-US" w:eastAsia="zh-CN" w:bidi="hi-IN"/>
+        </w:rPr>
+      </w:pPr>
+      <w:r>
+        <w:rPr>
+          <w:rStyle w:val="EnlacedeInternet"/>
+          <w:rFonts w:eastAsia="Proxima Nova" w:cs="Proxima Nova"/>
+          <w:b w:val="false"/>
+          <w:bCs w:val="false"/>
+          <w:color w:val="auto"/>
+          <w:kern w:val="0"/>
+          <w:sz w:val="22"/>
+          <w:szCs w:val="22"/>
+          <w:u w:val="none"/>
+          <w:lang w:val="en-US" w:eastAsia="zh-CN" w:bidi="hi-IN"/>
+        </w:rPr>
+        <w:t>Descargar Ejecutable desde https://getcomposer.org/download/</w:t>
+      </w:r>
+    </w:p>
+    <w:p>
+      <w:pPr>
+        <w:pStyle w:val="LOnormal"/>
+        <w:numPr>
+          <w:ilvl w:val="0"/>
+          <w:numId w:val="0"/>
+        </w:numPr>
+        <w:shd w:val="clear" w:fill="auto"/>
+        <w:spacing w:lineRule="auto" w:line="240" w:before="200" w:after="0"/>
+        <w:ind w:hanging="0"/>
+        <w:rPr>
+          <w:rFonts w:ascii="Proxima Nova" w:hAnsi="Proxima Nova" w:eastAsia="Proxima Nova" w:cs="Proxima Nova"/>
+        </w:rPr>
+      </w:pPr>
+      <w:r>
+        <w:rPr>
+          <w:rStyle w:val="EnlacedeInternet"/>
+          <w:rFonts w:eastAsia="Proxima Nova" w:cs="Proxima Nova" w:ascii="monospace" w:hAnsi="monospace"/>
+          <w:b w:val="false"/>
+          <w:bCs w:val="false"/>
+          <w:color w:val="000000"/>
+          <w:kern w:val="0"/>
+          <w:sz w:val="22"/>
+          <w:szCs w:val="22"/>
+          <w:u w:val="none"/>
+          <w:shd w:fill="FFFFFF" w:val="clear"/>
+          <w:lang w:val="en-US" w:eastAsia="zh-CN" w:bidi="hi-IN"/>
+        </w:rPr>
+        <w:t xml:space="preserve">          </w:t>
+      </w:r>
+      <w:r>
+        <w:rPr>
+          <w:rStyle w:val="EnlacedeInternet"/>
+          <w:rFonts w:eastAsia="Proxima Nova" w:cs="Proxima Nova" w:ascii="monospace" w:hAnsi="monospace"/>
+          <w:b w:val="false"/>
+          <w:bCs w:val="false"/>
+          <w:color w:val="000000"/>
+          <w:kern w:val="0"/>
+          <w:sz w:val="22"/>
+          <w:szCs w:val="22"/>
+          <w:u w:val="none"/>
+          <w:shd w:fill="FFFFFF" w:val="clear"/>
+          <w:lang w:val="en-US" w:eastAsia="zh-CN" w:bidi="hi-IN"/>
+        </w:rPr>
+        <w:t xml:space="preserve"># </w:t>
+      </w:r>
+      <w:r>
+        <w:rPr>
+          <w:rStyle w:val="EnlacedeInternet"/>
+          <w:rFonts w:eastAsia="Proxima Nova" w:cs="Proxima Nova"/>
+          <w:b w:val="false"/>
+          <w:bCs w:val="false"/>
+          <w:color w:val="666666"/>
+          <w:kern w:val="0"/>
+          <w:sz w:val="22"/>
+          <w:szCs w:val="22"/>
+          <w:u w:val="none"/>
+          <w:shd w:fill="FFFFFF" w:val="clear"/>
+          <w:lang w:val="en-US" w:eastAsia="zh-CN" w:bidi="hi-IN"/>
+        </w:rPr>
+        <w:t>wget URL</w:t>
+      </w:r>
+      <w:r>
+        <w:rPr>
+          <w:rStyle w:val="EnlacedeInternet"/>
+          <w:rFonts w:eastAsia="Proxima Nova" w:cs="Proxima Nova" w:ascii="monospace" w:hAnsi="monospace"/>
+          <w:b w:val="false"/>
+          <w:bCs w:val="false"/>
+          <w:color w:val="000000"/>
+          <w:kern w:val="0"/>
+          <w:sz w:val="22"/>
+          <w:szCs w:val="22"/>
+          <w:u w:val="none"/>
+          <w:shd w:fill="FFFFFF" w:val="clear"/>
+          <w:lang w:val="en-US" w:eastAsia="zh-CN" w:bidi="hi-IN"/>
+        </w:rPr>
+        <w:t xml:space="preserve"> (última versión)</w:t>
+      </w:r>
+    </w:p>
+    <w:p>
+      <w:pPr>
+        <w:pStyle w:val="LOnormal"/>
+        <w:numPr>
+          <w:ilvl w:val="0"/>
+          <w:numId w:val="1"/>
+        </w:numPr>
+        <w:shd w:val="clear" w:fill="auto"/>
+        <w:spacing w:lineRule="auto" w:line="300" w:before="200" w:afterAutospacing="0" w:after="0"/>
+        <w:ind w:left="720" w:hanging="360"/>
+        <w:rPr>
+          <w:rFonts w:ascii="Proxima Nova" w:hAnsi="Proxima Nova" w:eastAsia="Proxima Nova" w:cs="Proxima Nova"/>
+          <w:color w:val="auto"/>
+          <w:kern w:val="0"/>
+          <w:sz w:val="22"/>
+          <w:szCs w:val="22"/>
+          <w:lang w:val="en-US" w:eastAsia="zh-CN" w:bidi="hi-IN"/>
+        </w:rPr>
+      </w:pPr>
+      <w:r>
+        <w:rPr>
+          <w:rStyle w:val="EnlacedeInternet"/>
+          <w:rFonts w:eastAsia="Proxima Nova" w:cs="Proxima Nova"/>
+          <w:b w:val="false"/>
+          <w:bCs w:val="false"/>
+          <w:color w:val="auto"/>
+          <w:kern w:val="0"/>
+          <w:sz w:val="22"/>
+          <w:szCs w:val="22"/>
+          <w:u w:val="none"/>
+          <w:lang w:val="en-US" w:eastAsia="zh-CN" w:bidi="hi-IN"/>
+        </w:rPr>
+        <w:t>Mover ejecutable</w:t>
+      </w:r>
+    </w:p>
+    <w:p>
+      <w:pPr>
+        <w:pStyle w:val="LOnormal"/>
+        <w:numPr>
+          <w:ilvl w:val="0"/>
+          <w:numId w:val="0"/>
+        </w:numPr>
+        <w:shd w:val="clear" w:fill="auto"/>
+        <w:spacing w:lineRule="auto" w:line="240" w:before="200" w:after="0"/>
+        <w:ind w:hanging="0"/>
+        <w:rPr>
+          <w:rFonts w:ascii="Proxima Nova" w:hAnsi="Proxima Nova" w:eastAsia="Proxima Nova" w:cs="Proxima Nova"/>
+        </w:rPr>
+      </w:pPr>
+      <w:r>
+        <w:rPr>
+          <w:rStyle w:val="EnlacedeInternet"/>
+          <w:rFonts w:eastAsia="Proxima Nova" w:cs="Proxima Nova" w:ascii="monospace" w:hAnsi="monospace"/>
+          <w:b w:val="false"/>
+          <w:bCs w:val="false"/>
+          <w:color w:val="000000"/>
+          <w:kern w:val="0"/>
+          <w:sz w:val="22"/>
+          <w:szCs w:val="22"/>
+          <w:u w:val="none"/>
+          <w:shd w:fill="FFFFFF" w:val="clear"/>
+          <w:lang w:val="en-US" w:eastAsia="zh-CN" w:bidi="hi-IN"/>
+        </w:rPr>
+        <w:t xml:space="preserve">          </w:t>
+      </w:r>
+      <w:r>
+        <w:rPr>
+          <w:rStyle w:val="EnlacedeInternet"/>
+          <w:rFonts w:eastAsia="Proxima Nova" w:cs="Proxima Nova"/>
+          <w:b w:val="false"/>
+          <w:bCs w:val="false"/>
+          <w:color w:val="666666"/>
+          <w:kern w:val="0"/>
+          <w:sz w:val="22"/>
+          <w:szCs w:val="22"/>
+          <w:u w:val="none"/>
+          <w:lang w:val="en-US" w:eastAsia="zh-CN" w:bidi="hi-IN"/>
+        </w:rPr>
+        <w:t xml:space="preserve"># </w:t>
+      </w:r>
+      <w:r>
+        <w:rPr>
+          <w:rStyle w:val="EnlacedeInternet"/>
+          <w:rFonts w:eastAsia="Proxima Nova" w:cs="Proxima Nova"/>
+          <w:b w:val="false"/>
+          <w:bCs w:val="false"/>
+          <w:color w:val="666666"/>
+          <w:kern w:val="0"/>
+          <w:sz w:val="22"/>
+          <w:szCs w:val="22"/>
+          <w:u w:val="none"/>
+          <w:shd w:fill="FFFFFF" w:val="clear"/>
+          <w:lang w:val="en-US" w:eastAsia="zh-CN" w:bidi="hi-IN"/>
+        </w:rPr>
+        <w:t>sudo mv composer.phar /usr/bin/composer</w:t>
+      </w:r>
+    </w:p>
+    <w:p>
+      <w:pPr>
+        <w:pStyle w:val="LOnormal"/>
+        <w:numPr>
+          <w:ilvl w:val="0"/>
+          <w:numId w:val="1"/>
+        </w:numPr>
+        <w:shd w:val="clear" w:fill="auto"/>
+        <w:spacing w:lineRule="auto" w:line="300" w:before="200" w:afterAutospacing="0" w:after="0"/>
+        <w:ind w:left="720" w:hanging="360"/>
+        <w:rPr>
+          <w:rFonts w:ascii="Proxima Nova" w:hAnsi="Proxima Nova" w:eastAsia="Proxima Nova" w:cs="Proxima Nova"/>
+          <w:color w:val="auto"/>
+          <w:kern w:val="0"/>
+          <w:sz w:val="22"/>
+          <w:szCs w:val="22"/>
+          <w:lang w:val="en-US" w:eastAsia="zh-CN" w:bidi="hi-IN"/>
+        </w:rPr>
+      </w:pPr>
+      <w:r>
+        <w:rPr>
+          <w:rStyle w:val="EnlacedeInternet"/>
+          <w:rFonts w:eastAsia="Proxima Nova" w:cs="Proxima Nova" w:ascii="monospace" w:hAnsi="monospace"/>
+          <w:b w:val="false"/>
+          <w:bCs w:val="false"/>
+          <w:color w:val="auto"/>
+          <w:kern w:val="0"/>
+          <w:sz w:val="22"/>
+          <w:szCs w:val="22"/>
+          <w:u w:val="none"/>
+          <w:lang w:val="en-US" w:eastAsia="zh-CN" w:bidi="hi-IN"/>
+        </w:rPr>
+        <w:t>Cambiar permisos</w:t>
+      </w:r>
+    </w:p>
+    <w:p>
+      <w:pPr>
+        <w:pStyle w:val="LOnormal"/>
+        <w:numPr>
+          <w:ilvl w:val="0"/>
+          <w:numId w:val="0"/>
+        </w:numPr>
+        <w:shd w:val="clear" w:fill="auto"/>
+        <w:spacing w:lineRule="auto" w:line="300" w:before="200" w:afterAutospacing="0" w:after="0"/>
+        <w:ind w:left="1080" w:hanging="0"/>
+        <w:rPr>
+          <w:rFonts w:ascii="Proxima Nova" w:hAnsi="Proxima Nova" w:eastAsia="Proxima Nova" w:cs="Proxima Nova"/>
+          <w:color w:val="auto"/>
+          <w:kern w:val="0"/>
+          <w:sz w:val="22"/>
+          <w:szCs w:val="22"/>
+          <w:lang w:val="en-US" w:eastAsia="zh-CN" w:bidi="hi-IN"/>
+        </w:rPr>
+      </w:pPr>
+      <w:r>
+        <w:rPr>
+          <w:rStyle w:val="EnlacedeInternet"/>
+          <w:rFonts w:eastAsia="Proxima Nova" w:cs="Proxima Nova"/>
+          <w:b w:val="false"/>
+          <w:bCs w:val="false"/>
+          <w:color w:val="666666"/>
+          <w:kern w:val="0"/>
+          <w:sz w:val="22"/>
+          <w:szCs w:val="22"/>
+          <w:u w:val="none"/>
+          <w:lang w:val="en-US" w:eastAsia="zh-CN" w:bidi="hi-IN"/>
+        </w:rPr>
+        <w:t xml:space="preserve">    </w:t>
+      </w:r>
+      <w:r>
+        <w:rPr>
+          <w:rStyle w:val="EnlacedeInternet"/>
+          <w:rFonts w:eastAsia="Proxima Nova" w:cs="Proxima Nova"/>
+          <w:b w:val="false"/>
+          <w:bCs w:val="false"/>
+          <w:color w:val="666666"/>
+          <w:kern w:val="0"/>
+          <w:sz w:val="22"/>
+          <w:szCs w:val="22"/>
+          <w:u w:val="none"/>
+          <w:lang w:val="en-US" w:eastAsia="zh-CN" w:bidi="hi-IN"/>
+        </w:rPr>
+        <w:t xml:space="preserve"># </w:t>
+      </w:r>
+      <w:r>
+        <w:rPr>
+          <w:rStyle w:val="EnlacedeInternet"/>
+          <w:rFonts w:eastAsia="Proxima Nova" w:cs="Proxima Nova"/>
+          <w:b w:val="false"/>
+          <w:bCs w:val="false"/>
+          <w:color w:val="666666"/>
+          <w:kern w:val="0"/>
+          <w:sz w:val="22"/>
+          <w:szCs w:val="22"/>
+          <w:u w:val="none"/>
+          <w:shd w:fill="FFFFFF" w:val="clear"/>
+          <w:lang w:val="en-US" w:eastAsia="zh-CN" w:bidi="hi-IN"/>
+        </w:rPr>
+        <w:t>sudo chmod a+x /usr/bin/composer</w:t>
+      </w:r>
+    </w:p>
+    <w:p>
+      <w:pPr>
+        <w:pStyle w:val="LOnormal"/>
+        <w:numPr>
+          <w:ilvl w:val="0"/>
+          <w:numId w:val="1"/>
+        </w:numPr>
+        <w:shd w:val="clear" w:fill="auto"/>
+        <w:spacing w:lineRule="auto" w:line="300" w:before="200" w:afterAutospacing="0" w:after="0"/>
+        <w:ind w:left="720" w:hanging="360"/>
+        <w:rPr>
+          <w:rFonts w:ascii="Proxima Nova" w:hAnsi="Proxima Nova" w:eastAsia="Proxima Nova" w:cs="Proxima Nova"/>
+          <w:color w:val="auto"/>
+          <w:kern w:val="0"/>
+          <w:sz w:val="22"/>
+          <w:szCs w:val="22"/>
+          <w:lang w:val="en-US" w:eastAsia="zh-CN" w:bidi="hi-IN"/>
+        </w:rPr>
+      </w:pPr>
+      <w:r>
+        <w:rPr>
+          <w:rStyle w:val="EnlacedeInternet"/>
+          <w:rFonts w:eastAsia="Proxima Nova" w:cs="Proxima Nova"/>
+          <w:b w:val="false"/>
+          <w:bCs w:val="false"/>
+          <w:color w:val="auto"/>
+          <w:kern w:val="0"/>
+          <w:sz w:val="22"/>
+          <w:szCs w:val="22"/>
+          <w:u w:val="none"/>
+          <w:lang w:val="en-US" w:eastAsia="zh-CN" w:bidi="hi-IN"/>
+        </w:rPr>
+        <w:t>Comprobar ejecución</w:t>
+      </w:r>
+    </w:p>
+    <w:p>
+      <w:pPr>
+        <w:pStyle w:val="LOnormal"/>
+        <w:numPr>
+          <w:ilvl w:val="0"/>
+          <w:numId w:val="0"/>
+        </w:numPr>
+        <w:shd w:val="clear" w:fill="auto"/>
+        <w:spacing w:lineRule="auto" w:line="300" w:before="200" w:afterAutospacing="0" w:after="0"/>
+        <w:ind w:left="1080" w:hanging="0"/>
+        <w:rPr>
+          <w:rFonts w:ascii="Proxima Nova" w:hAnsi="Proxima Nova" w:eastAsia="Proxima Nova" w:cs="Proxima Nova"/>
+          <w:color w:val="auto"/>
+          <w:kern w:val="0"/>
+          <w:sz w:val="22"/>
+          <w:szCs w:val="22"/>
+          <w:lang w:val="en-US" w:eastAsia="zh-CN" w:bidi="hi-IN"/>
+        </w:rPr>
+      </w:pPr>
+      <w:r>
+        <w:rPr>
+          <w:rStyle w:val="EnlacedeInternet"/>
+          <w:rFonts w:eastAsia="Proxima Nova" w:cs="Proxima Nova"/>
+          <w:b w:val="false"/>
+          <w:bCs w:val="false"/>
+          <w:color w:val="666666"/>
+          <w:kern w:val="0"/>
+          <w:sz w:val="22"/>
+          <w:szCs w:val="22"/>
+          <w:u w:val="none"/>
+          <w:lang w:val="en-US" w:eastAsia="zh-CN" w:bidi="hi-IN"/>
+        </w:rPr>
+        <w:t xml:space="preserve">    </w:t>
+      </w:r>
+      <w:r>
+        <w:rPr>
+          <w:rStyle w:val="EnlacedeInternet"/>
+          <w:rFonts w:eastAsia="Proxima Nova" w:cs="Proxima Nova"/>
+          <w:b w:val="false"/>
+          <w:bCs w:val="false"/>
+          <w:color w:val="666666"/>
+          <w:kern w:val="0"/>
+          <w:sz w:val="22"/>
+          <w:szCs w:val="22"/>
+          <w:u w:val="none"/>
+          <w:lang w:val="en-US" w:eastAsia="zh-CN" w:bidi="hi-IN"/>
+        </w:rPr>
+        <w:t xml:space="preserve"># </w:t>
+      </w:r>
+      <w:r>
+        <w:rPr>
+          <w:rStyle w:val="EnlacedeInternet"/>
+          <w:rFonts w:eastAsia="Proxima Nova" w:cs="Proxima Nova"/>
+          <w:b w:val="false"/>
+          <w:bCs w:val="false"/>
+          <w:color w:val="666666"/>
+          <w:kern w:val="0"/>
+          <w:sz w:val="22"/>
+          <w:szCs w:val="22"/>
+          <w:u w:val="none"/>
+          <w:shd w:fill="FFFFFF" w:val="clear"/>
+          <w:lang w:val="en-US" w:eastAsia="zh-CN" w:bidi="hi-IN"/>
+        </w:rPr>
+        <w:t>composer</w:t>
+      </w:r>
+    </w:p>
+    <w:p>
+      <w:pPr>
+        <w:pStyle w:val="Ttulo1"/>
+        <w:shd w:val="clear" w:fill="auto"/>
+        <w:rPr>
+          <w:rFonts w:ascii="Proxima Nova" w:hAnsi="Proxima Nova" w:eastAsia="Proxima Nova" w:cs="Proxima Nova"/>
           <w:color w:val="039BE5"/>
           <w:kern w:val="0"/>
           <w:sz w:val="36"/>
           <w:szCs w:val="36"/>
           <w:lang w:val="en-US" w:eastAsia="zh-CN" w:bidi="hi-IN"/>
         </w:rPr>
-        <w:t>nstalación Composer</w:t>
-      </w:r>
-    </w:p>
-    <w:p>
-      <w:pPr>
-        <w:pStyle w:val="LOnormal"/>
-        <w:numPr>
-          <w:ilvl w:val="0"/>
-          <w:numId w:val="3"/>
+      </w:pPr>
+      <w:r>
+        <w:rPr>
+          <w:rFonts w:eastAsia="Proxima Nova" w:cs="Proxima Nova"/>
+          <w:color w:val="039BE5"/>
+          <w:kern w:val="0"/>
+          <w:sz w:val="36"/>
+          <w:szCs w:val="36"/>
+          <w:lang w:val="en-US" w:eastAsia="zh-CN" w:bidi="hi-IN"/>
+        </w:rPr>
+        <w:t>Creación VirtualHost Soporte PHP</w:t>
+      </w:r>
+    </w:p>
+    <w:p>
+      <w:pPr>
+        <w:pStyle w:val="LOnormal"/>
+        <w:numPr>
+          <w:ilvl w:val="0"/>
+          <w:numId w:val="6"/>
         </w:numPr>
         <w:shd w:val="clear" w:fill="auto"/>
         <w:spacing w:lineRule="auto" w:line="300" w:before="200" w:afterAutospacing="0" w:after="0"/>
@@ -1278,244 +1571,14 @@
       </w:pPr>
       <w:r>
         <w:rPr>
-          <w:rStyle w:val="EnlacedeInternet"/>
-          <w:rFonts w:eastAsia="Proxima Nova" w:cs="Proxima Nova"/>
-          <w:b w:val="false"/>
-          <w:bCs w:val="false"/>
-          <w:color w:val="auto"/>
-          <w:kern w:val="0"/>
-          <w:sz w:val="22"/>
-          <w:szCs w:val="22"/>
-          <w:u w:val="none"/>
-          <w:lang w:val="en-US" w:eastAsia="zh-CN" w:bidi="hi-IN"/>
-        </w:rPr>
-        <w:t xml:space="preserve">Descargar Ejecutable desde </w:t>
-      </w:r>
-      <w:hyperlink r:id="rId4">
-        <w:r>
-          <w:rPr>
-            <w:rStyle w:val="EnlacedeInternet"/>
-            <w:rFonts w:eastAsia="Proxima Nova" w:cs="Proxima Nova"/>
-            <w:b w:val="false"/>
-            <w:bCs w:val="false"/>
-            <w:color w:val="auto"/>
-            <w:kern w:val="0"/>
-            <w:sz w:val="22"/>
-            <w:szCs w:val="22"/>
-            <w:u w:val="none"/>
-            <w:lang w:val="en-US" w:eastAsia="zh-CN" w:bidi="hi-IN"/>
-          </w:rPr>
-          <w:t>https://getcomposer.org/download/</w:t>
-        </w:r>
-      </w:hyperlink>
-    </w:p>
-    <w:p>
-      <w:pPr>
-        <w:pStyle w:val="LOnormal"/>
-        <w:numPr>
-          <w:ilvl w:val="0"/>
-          <w:numId w:val="0"/>
-        </w:numPr>
-        <w:shd w:val="clear" w:fill="auto"/>
-        <w:spacing w:lineRule="auto" w:line="240" w:before="200" w:after="0"/>
-        <w:ind w:left="2880" w:hanging="0"/>
-        <w:rPr>
-          <w:rFonts w:ascii="Proxima Nova" w:hAnsi="Proxima Nova" w:eastAsia="Proxima Nova" w:cs="Proxima Nova"/>
-        </w:rPr>
-      </w:pPr>
-      <w:r>
-        <w:rPr>
-          <w:rStyle w:val="EnlacedeInternet"/>
-          <w:rFonts w:eastAsia="Proxima Nova" w:cs="Proxima Nova"/>
-          <w:b w:val="false"/>
-          <w:bCs w:val="false"/>
-          <w:color w:val="666666"/>
-          <w:kern w:val="0"/>
-          <w:sz w:val="22"/>
-          <w:szCs w:val="22"/>
-          <w:u w:val="none"/>
-          <w:lang w:val="en-US" w:eastAsia="zh-CN" w:bidi="hi-IN"/>
-        </w:rPr>
-        <w:t xml:space="preserve">               </w:t>
-      </w:r>
-      <w:r>
-        <w:rPr>
-          <w:rStyle w:val="EnlacedeInternet"/>
-          <w:rFonts w:eastAsia="Proxima Nova" w:cs="Proxima Nova" w:ascii="monospace" w:hAnsi="monospace"/>
-          <w:b w:val="false"/>
-          <w:bCs w:val="false"/>
-          <w:color w:val="000000"/>
-          <w:kern w:val="0"/>
-          <w:sz w:val="22"/>
-          <w:szCs w:val="22"/>
-          <w:u w:val="none"/>
-          <w:shd w:fill="FFFFFF" w:val="clear"/>
-          <w:lang w:val="en-US" w:eastAsia="zh-CN" w:bidi="hi-IN"/>
-        </w:rPr>
-        <w:t xml:space="preserve"># </w:t>
-      </w:r>
-      <w:r>
-        <w:rPr>
-          <w:rStyle w:val="EnlacedeInternet"/>
-          <w:rFonts w:eastAsia="Proxima Nova" w:cs="Proxima Nova"/>
-          <w:b w:val="false"/>
-          <w:bCs w:val="false"/>
-          <w:color w:val="666666"/>
-          <w:kern w:val="0"/>
-          <w:sz w:val="22"/>
-          <w:szCs w:val="22"/>
-          <w:u w:val="none"/>
-          <w:shd w:fill="FFFFFF" w:val="clear"/>
-          <w:lang w:val="en-US" w:eastAsia="zh-CN" w:bidi="hi-IN"/>
-        </w:rPr>
-        <w:t>wget URL</w:t>
-      </w:r>
-      <w:r>
-        <w:rPr>
-          <w:rStyle w:val="EnlacedeInternet"/>
-          <w:rFonts w:eastAsia="Proxima Nova" w:cs="Proxima Nova" w:ascii="monospace" w:hAnsi="monospace"/>
-          <w:b w:val="false"/>
-          <w:bCs w:val="false"/>
-          <w:color w:val="000000"/>
-          <w:kern w:val="0"/>
-          <w:sz w:val="22"/>
-          <w:szCs w:val="22"/>
-          <w:u w:val="none"/>
-          <w:shd w:fill="FFFFFF" w:val="clear"/>
-          <w:lang w:val="en-US" w:eastAsia="zh-CN" w:bidi="hi-IN"/>
-        </w:rPr>
-        <w:t xml:space="preserve"> (última versión)</w:t>
-      </w:r>
-    </w:p>
-    <w:p>
-      <w:pPr>
-        <w:pStyle w:val="LOnormal"/>
-        <w:numPr>
-          <w:ilvl w:val="0"/>
-          <w:numId w:val="1"/>
-        </w:numPr>
-        <w:shd w:val="clear" w:fill="auto"/>
-        <w:spacing w:lineRule="auto" w:line="300" w:before="200" w:afterAutospacing="0" w:after="0"/>
-        <w:ind w:left="720" w:hanging="360"/>
-        <w:rPr>
-          <w:rFonts w:ascii="Proxima Nova" w:hAnsi="Proxima Nova" w:eastAsia="Proxima Nova" w:cs="Proxima Nova"/>
-          <w:color w:val="auto"/>
-          <w:kern w:val="0"/>
-          <w:sz w:val="22"/>
-          <w:szCs w:val="22"/>
-          <w:lang w:val="en-US" w:eastAsia="zh-CN" w:bidi="hi-IN"/>
-        </w:rPr>
-      </w:pPr>
-      <w:r>
-        <w:rPr>
-          <w:rStyle w:val="EnlacedeInternet"/>
-          <w:rFonts w:eastAsia="Proxima Nova" w:cs="Proxima Nova"/>
-          <w:b w:val="false"/>
-          <w:bCs w:val="false"/>
-          <w:color w:val="auto"/>
-          <w:kern w:val="0"/>
-          <w:sz w:val="22"/>
-          <w:szCs w:val="22"/>
-          <w:u w:val="none"/>
-          <w:lang w:val="en-US" w:eastAsia="zh-CN" w:bidi="hi-IN"/>
-        </w:rPr>
-        <w:t>Mover ejecutable</w:t>
-      </w:r>
-    </w:p>
-    <w:p>
-      <w:pPr>
-        <w:pStyle w:val="LOnormal"/>
-        <w:numPr>
-          <w:ilvl w:val="0"/>
-          <w:numId w:val="0"/>
-        </w:numPr>
-        <w:shd w:val="clear" w:fill="auto"/>
-        <w:spacing w:lineRule="auto" w:line="240" w:before="200" w:after="0"/>
-        <w:ind w:left="2880" w:hanging="0"/>
-        <w:rPr>
-          <w:rFonts w:ascii="Proxima Nova" w:hAnsi="Proxima Nova" w:eastAsia="Proxima Nova" w:cs="Proxima Nova"/>
-        </w:rPr>
-      </w:pPr>
-      <w:r>
-        <w:rPr>
-          <w:rStyle w:val="EnlacedeInternet"/>
-          <w:rFonts w:eastAsia="Proxima Nova" w:cs="Proxima Nova"/>
-          <w:b w:val="false"/>
-          <w:bCs w:val="false"/>
-          <w:color w:val="666666"/>
-          <w:kern w:val="0"/>
-          <w:sz w:val="22"/>
-          <w:szCs w:val="22"/>
-          <w:u w:val="none"/>
-          <w:lang w:val="en-US" w:eastAsia="zh-CN" w:bidi="hi-IN"/>
-        </w:rPr>
-        <w:t xml:space="preserve">               </w:t>
-      </w:r>
-      <w:r>
-        <w:rPr>
-          <w:rStyle w:val="EnlacedeInternet"/>
-          <w:rFonts w:eastAsia="Proxima Nova" w:cs="Proxima Nova"/>
-          <w:b w:val="false"/>
-          <w:bCs w:val="false"/>
-          <w:color w:val="666666"/>
-          <w:kern w:val="0"/>
-          <w:sz w:val="22"/>
-          <w:szCs w:val="22"/>
-          <w:u w:val="none"/>
-          <w:lang w:val="en-US" w:eastAsia="zh-CN" w:bidi="hi-IN"/>
-        </w:rPr>
-        <w:t xml:space="preserve"># </w:t>
-      </w:r>
-      <w:r>
-        <w:rPr>
-          <w:rStyle w:val="EnlacedeInternet"/>
-          <w:rFonts w:eastAsia="Proxima Nova" w:cs="Proxima Nova"/>
-          <w:b w:val="false"/>
-          <w:bCs w:val="false"/>
-          <w:color w:val="666666"/>
-          <w:kern w:val="0"/>
-          <w:sz w:val="22"/>
-          <w:szCs w:val="22"/>
-          <w:u w:val="none"/>
-          <w:shd w:fill="FFFFFF" w:val="clear"/>
-          <w:lang w:val="en-US" w:eastAsia="zh-CN" w:bidi="hi-IN"/>
-        </w:rPr>
-        <w:t>sudo mv composer.phar /usr/bin/composer</w:t>
-      </w:r>
-    </w:p>
-    <w:p>
-      <w:pPr>
-        <w:pStyle w:val="LOnormal"/>
-        <w:numPr>
-          <w:ilvl w:val="0"/>
-          <w:numId w:val="1"/>
-        </w:numPr>
-        <w:shd w:val="clear" w:fill="auto"/>
-        <w:spacing w:lineRule="auto" w:line="300" w:before="200" w:afterAutospacing="0" w:after="0"/>
-        <w:ind w:left="720" w:hanging="360"/>
-        <w:rPr>
-          <w:rFonts w:ascii="Proxima Nova" w:hAnsi="Proxima Nova" w:eastAsia="Proxima Nova" w:cs="Proxima Nova"/>
-          <w:color w:val="auto"/>
-          <w:kern w:val="0"/>
-          <w:sz w:val="22"/>
-          <w:szCs w:val="22"/>
-          <w:lang w:val="en-US" w:eastAsia="zh-CN" w:bidi="hi-IN"/>
-        </w:rPr>
-      </w:pPr>
-      <w:r>
-        <w:rPr>
-          <w:rStyle w:val="EnlacedeInternet"/>
-          <w:rFonts w:eastAsia="Proxima Nova" w:cs="Proxima Nova" w:ascii="monospace" w:hAnsi="monospace"/>
-          <w:b w:val="false"/>
-          <w:bCs w:val="false"/>
-          <w:color w:val="auto"/>
-          <w:kern w:val="0"/>
-          <w:sz w:val="22"/>
-          <w:szCs w:val="22"/>
-          <w:u w:val="none"/>
-          <w:lang w:val="en-US" w:eastAsia="zh-CN" w:bidi="hi-IN"/>
-        </w:rPr>
-        <w:t>Cambiar permisos</w:t>
+          <w:rFonts w:eastAsia="Proxima Nova" w:cs="Proxima Nova"/>
+          <w:color w:val="auto"/>
+          <w:kern w:val="0"/>
+          <w:sz w:val="22"/>
+          <w:szCs w:val="22"/>
+          <w:lang w:val="en-US" w:eastAsia="zh-CN" w:bidi="hi-IN"/>
+        </w:rPr>
+        <w:t xml:space="preserve">Configuración </w:t>
       </w:r>
     </w:p>
     <w:p>
@@ -1539,283 +1602,13 @@
       </w:pPr>
       <w:r>
         <w:rPr>
-          <w:rStyle w:val="EnlacedeInternet"/>
-          <w:rFonts w:eastAsia="Proxima Nova" w:cs="Proxima Nova"/>
-          <w:b w:val="false"/>
-          <w:bCs w:val="false"/>
-          <w:color w:val="666666"/>
-          <w:kern w:val="0"/>
-          <w:sz w:val="22"/>
-          <w:szCs w:val="22"/>
-          <w:u w:val="none"/>
-          <w:lang w:val="en-US" w:eastAsia="zh-CN" w:bidi="hi-IN"/>
-        </w:rPr>
-        <w:t xml:space="preserve">    </w:t>
-      </w:r>
-      <w:r>
-        <w:rPr>
-          <w:rStyle w:val="EnlacedeInternet"/>
-          <w:rFonts w:eastAsia="Proxima Nova" w:cs="Proxima Nova"/>
-          <w:b w:val="false"/>
-          <w:bCs w:val="false"/>
-          <w:color w:val="666666"/>
-          <w:kern w:val="0"/>
-          <w:sz w:val="22"/>
-          <w:szCs w:val="22"/>
-          <w:u w:val="none"/>
-          <w:lang w:val="en-US" w:eastAsia="zh-CN" w:bidi="hi-IN"/>
-        </w:rPr>
-        <w:t xml:space="preserve"># </w:t>
-      </w:r>
-      <w:r>
-        <w:rPr>
-          <w:rStyle w:val="EnlacedeInternet"/>
-          <w:rFonts w:eastAsia="Proxima Nova" w:cs="Proxima Nova"/>
-          <w:b w:val="false"/>
-          <w:bCs w:val="false"/>
-          <w:color w:val="666666"/>
-          <w:kern w:val="0"/>
-          <w:sz w:val="22"/>
-          <w:szCs w:val="22"/>
-          <w:u w:val="none"/>
-          <w:shd w:fill="FFFFFF" w:val="clear"/>
-          <w:lang w:val="en-US" w:eastAsia="zh-CN" w:bidi="hi-IN"/>
-        </w:rPr>
-        <w:t xml:space="preserve">sudo </w:t>
-      </w:r>
-      <w:r>
-        <w:rPr>
-          <w:rStyle w:val="EnlacedeInternet"/>
-          <w:rFonts w:eastAsia="Proxima Nova" w:cs="Proxima Nova"/>
-          <w:b w:val="false"/>
-          <w:bCs w:val="false"/>
-          <w:color w:val="666666"/>
-          <w:kern w:val="0"/>
-          <w:sz w:val="22"/>
-          <w:szCs w:val="22"/>
-          <w:u w:val="none"/>
-          <w:shd w:fill="FFFFFF" w:val="clear"/>
-          <w:lang w:val="en-US" w:eastAsia="zh-CN" w:bidi="hi-IN"/>
-        </w:rPr>
-        <w:t xml:space="preserve">chmod a+x </w:t>
-      </w:r>
-      <w:r>
-        <w:rPr>
-          <w:rStyle w:val="EnlacedeInternet"/>
-          <w:rFonts w:eastAsia="Proxima Nova" w:cs="Proxima Nova"/>
-          <w:b w:val="false"/>
-          <w:bCs w:val="false"/>
-          <w:color w:val="666666"/>
-          <w:kern w:val="0"/>
-          <w:sz w:val="22"/>
-          <w:szCs w:val="22"/>
-          <w:u w:val="none"/>
-          <w:shd w:fill="FFFFFF" w:val="clear"/>
-          <w:lang w:val="en-US" w:eastAsia="zh-CN" w:bidi="hi-IN"/>
-        </w:rPr>
-        <w:t>/usr/bin/composer</w:t>
-      </w:r>
-    </w:p>
-    <w:p>
-      <w:pPr>
-        <w:pStyle w:val="LOnormal"/>
-        <w:numPr>
-          <w:ilvl w:val="0"/>
-          <w:numId w:val="1"/>
-        </w:numPr>
-        <w:shd w:val="clear" w:fill="auto"/>
-        <w:spacing w:lineRule="auto" w:line="300" w:before="200" w:afterAutospacing="0" w:after="0"/>
-        <w:ind w:left="720" w:hanging="360"/>
-        <w:rPr>
-          <w:rFonts w:ascii="Proxima Nova" w:hAnsi="Proxima Nova" w:eastAsia="Proxima Nova" w:cs="Proxima Nova"/>
-          <w:color w:val="auto"/>
-          <w:kern w:val="0"/>
-          <w:sz w:val="22"/>
-          <w:szCs w:val="22"/>
-          <w:lang w:val="en-US" w:eastAsia="zh-CN" w:bidi="hi-IN"/>
-        </w:rPr>
-      </w:pPr>
-      <w:r>
-        <w:rPr>
-          <w:rStyle w:val="EnlacedeInternet"/>
-          <w:rFonts w:eastAsia="Proxima Nova" w:cs="Proxima Nova"/>
-          <w:b w:val="false"/>
-          <w:bCs w:val="false"/>
-          <w:color w:val="auto"/>
-          <w:kern w:val="0"/>
-          <w:sz w:val="22"/>
-          <w:szCs w:val="22"/>
-          <w:u w:val="none"/>
-          <w:lang w:val="en-US" w:eastAsia="zh-CN" w:bidi="hi-IN"/>
-        </w:rPr>
-        <w:t>Comprobar ejecución</w:t>
-      </w:r>
-    </w:p>
-    <w:p>
-      <w:pPr>
-        <w:pStyle w:val="LOnormal"/>
-        <w:numPr>
-          <w:ilvl w:val="0"/>
-          <w:numId w:val="0"/>
-        </w:numPr>
-        <w:shd w:val="clear" w:fill="auto"/>
-        <w:spacing w:lineRule="auto" w:line="300" w:before="200" w:afterAutospacing="0" w:after="0"/>
-        <w:ind w:left="1080" w:hanging="0"/>
-        <w:rPr>
-          <w:rFonts w:ascii="Proxima Nova" w:hAnsi="Proxima Nova" w:eastAsia="Proxima Nova" w:cs="Proxima Nova"/>
-          <w:color w:val="auto"/>
-          <w:kern w:val="0"/>
-          <w:sz w:val="22"/>
-          <w:szCs w:val="22"/>
-          <w:lang w:val="en-US" w:eastAsia="zh-CN" w:bidi="hi-IN"/>
-        </w:rPr>
-      </w:pPr>
-      <w:r>
-        <w:rPr>
-          <w:rStyle w:val="EnlacedeInternet"/>
-          <w:rFonts w:eastAsia="Proxima Nova" w:cs="Proxima Nova"/>
-          <w:b w:val="false"/>
-          <w:bCs w:val="false"/>
-          <w:color w:val="666666"/>
-          <w:kern w:val="0"/>
-          <w:sz w:val="22"/>
-          <w:szCs w:val="22"/>
-          <w:u w:val="none"/>
-          <w:lang w:val="en-US" w:eastAsia="zh-CN" w:bidi="hi-IN"/>
-        </w:rPr>
-        <w:t xml:space="preserve">    </w:t>
-      </w:r>
-      <w:r>
-        <w:rPr>
-          <w:rStyle w:val="EnlacedeInternet"/>
-          <w:rFonts w:eastAsia="Proxima Nova" w:cs="Proxima Nova"/>
-          <w:b w:val="false"/>
-          <w:bCs w:val="false"/>
-          <w:color w:val="666666"/>
-          <w:kern w:val="0"/>
-          <w:sz w:val="22"/>
-          <w:szCs w:val="22"/>
-          <w:u w:val="none"/>
-          <w:lang w:val="en-US" w:eastAsia="zh-CN" w:bidi="hi-IN"/>
-        </w:rPr>
-        <w:t xml:space="preserve"># </w:t>
-      </w:r>
-      <w:r>
-        <w:rPr>
-          <w:rStyle w:val="EnlacedeInternet"/>
-          <w:rFonts w:eastAsia="Proxima Nova" w:cs="Proxima Nova"/>
-          <w:b w:val="false"/>
-          <w:bCs w:val="false"/>
-          <w:color w:val="666666"/>
-          <w:kern w:val="0"/>
-          <w:sz w:val="22"/>
-          <w:szCs w:val="22"/>
-          <w:u w:val="none"/>
-          <w:shd w:fill="FFFFFF" w:val="clear"/>
-          <w:lang w:val="en-US" w:eastAsia="zh-CN" w:bidi="hi-IN"/>
-        </w:rPr>
-        <w:t>composer</w:t>
-      </w:r>
-    </w:p>
-    <w:p>
-      <w:pPr>
-        <w:pStyle w:val="Ttulo1"/>
-        <w:shd w:val="clear" w:fill="auto"/>
-        <w:rPr>
-          <w:rFonts w:ascii="Proxima Nova" w:hAnsi="Proxima Nova" w:eastAsia="Proxima Nova" w:cs="Proxima Nova"/>
-          <w:color w:val="039BE5"/>
-          <w:kern w:val="0"/>
-          <w:sz w:val="36"/>
-          <w:szCs w:val="36"/>
-          <w:lang w:val="en-US" w:eastAsia="zh-CN" w:bidi="hi-IN"/>
-        </w:rPr>
-      </w:pPr>
-      <w:r>
-        <w:rPr>
-          <w:rFonts w:eastAsia="Proxima Nova" w:cs="Proxima Nova"/>
-          <w:color w:val="039BE5"/>
-          <w:kern w:val="0"/>
-          <w:sz w:val="36"/>
-          <w:szCs w:val="36"/>
-          <w:lang w:val="en-US" w:eastAsia="zh-CN" w:bidi="hi-IN"/>
-        </w:rPr>
-        <w:t xml:space="preserve">Creación VirtualHost </w:t>
-      </w:r>
-      <w:r>
-        <w:rPr>
-          <w:rFonts w:eastAsia="Proxima Nova" w:cs="Proxima Nova"/>
-          <w:color w:val="039BE5"/>
-          <w:kern w:val="0"/>
-          <w:sz w:val="36"/>
-          <w:szCs w:val="36"/>
-          <w:lang w:val="en-US" w:eastAsia="zh-CN" w:bidi="hi-IN"/>
-        </w:rPr>
-        <w:t>Soporte PHP</w:t>
-      </w:r>
-    </w:p>
-    <w:p>
-      <w:pPr>
-        <w:pStyle w:val="LOnormal"/>
-        <w:numPr>
-          <w:ilvl w:val="0"/>
-          <w:numId w:val="4"/>
-        </w:numPr>
-        <w:shd w:val="clear" w:fill="auto"/>
-        <w:spacing w:lineRule="auto" w:line="300" w:before="200" w:afterAutospacing="0" w:after="0"/>
-        <w:ind w:left="720" w:hanging="360"/>
-        <w:rPr>
-          <w:rFonts w:ascii="Proxima Nova" w:hAnsi="Proxima Nova" w:eastAsia="Proxima Nova" w:cs="Proxima Nova"/>
-          <w:color w:val="auto"/>
-          <w:kern w:val="0"/>
-          <w:sz w:val="22"/>
-          <w:szCs w:val="22"/>
-          <w:lang w:val="en-US" w:eastAsia="zh-CN" w:bidi="hi-IN"/>
-        </w:rPr>
-      </w:pPr>
-      <w:r>
-        <w:rPr>
-          <w:rFonts w:eastAsia="Proxima Nova" w:cs="Proxima Nova"/>
-          <w:color w:val="auto"/>
-          <w:kern w:val="0"/>
-          <w:sz w:val="22"/>
-          <w:szCs w:val="22"/>
-          <w:lang w:val="en-US" w:eastAsia="zh-CN" w:bidi="hi-IN"/>
-        </w:rPr>
-        <w:t>C</w:t>
-      </w:r>
-      <w:r>
-        <w:rPr>
-          <w:rFonts w:eastAsia="Proxima Nova" w:cs="Proxima Nova"/>
-          <w:color w:val="auto"/>
-          <w:kern w:val="0"/>
-          <w:sz w:val="22"/>
-          <w:szCs w:val="22"/>
-          <w:lang w:val="en-US" w:eastAsia="zh-CN" w:bidi="hi-IN"/>
-        </w:rPr>
-        <w:t xml:space="preserve">onfiguración </w:t>
-      </w:r>
-    </w:p>
-    <w:p>
-      <w:pPr>
-        <w:pStyle w:val="LOnormal"/>
-        <w:numPr>
-          <w:ilvl w:val="0"/>
-          <w:numId w:val="0"/>
-        </w:numPr>
-        <w:shd w:val="clear" w:fill="auto"/>
-        <w:spacing w:lineRule="auto" w:line="300" w:before="200" w:afterAutospacing="0" w:after="0"/>
-        <w:ind w:left="1080" w:hanging="0"/>
-        <w:rPr>
-          <w:rFonts w:ascii="Proxima Nova" w:hAnsi="Proxima Nova" w:eastAsia="Proxima Nova" w:cs="Proxima Nova"/>
-          <w:color w:val="auto"/>
-          <w:kern w:val="0"/>
-          <w:sz w:val="22"/>
-          <w:szCs w:val="22"/>
-          <w:lang w:val="en-US" w:eastAsia="zh-CN" w:bidi="hi-IN"/>
-        </w:rPr>
-      </w:pPr>
-      <w:r>
-        <w:rPr/>
+          <w:rFonts w:eastAsia="Proxima Nova" w:cs="Proxima Nova"/>
+          <w:color w:val="auto"/>
+          <w:kern w:val="0"/>
+          <w:sz w:val="22"/>
+          <w:szCs w:val="22"/>
+          <w:lang w:val="en-US" w:eastAsia="zh-CN" w:bidi="hi-IN"/>
+        </w:rPr>
       </w:r>
     </w:p>
     <w:p>
@@ -2026,7 +1819,28 @@
           <w:b w:val="false"/>
           <w:bCs w:val="false"/>
         </w:rPr>
-        <w:t>index index.html index.htm;</w:t>
+        <w:t xml:space="preserve">index </w:t>
+      </w:r>
+      <w:r>
+        <w:rPr>
+          <w:rStyle w:val="Textooriginal"/>
+          <w:rFonts w:eastAsia="Proxima Nova" w:cs="Proxima Nova"/>
+          <w:b w:val="false"/>
+          <w:bCs w:val="false"/>
+          <w:color w:val="C9211E"/>
+          <w:kern w:val="0"/>
+          <w:sz w:val="22"/>
+          <w:szCs w:val="22"/>
+          <w:lang w:val="en-US" w:eastAsia="zh-CN" w:bidi="hi-IN"/>
+        </w:rPr>
+        <w:t>index.php</w:t>
+      </w:r>
+      <w:r>
+        <w:rPr>
+          <w:b w:val="false"/>
+          <w:bCs w:val="false"/>
+        </w:rPr>
+        <w:t xml:space="preserve"> index.html index.htm;</w:t>
       </w:r>
     </w:p>
     <w:p>
@@ -2080,47 +1894,7 @@
           <w:b w:val="false"/>
           <w:bCs w:val="false"/>
         </w:rPr>
-        <w:t xml:space="preserve">server_name </w:t>
-      </w:r>
-      <w:r>
-        <w:rPr>
-          <w:rFonts w:eastAsia="Proxima Nova" w:cs="Proxima Nova"/>
-          <w:b w:val="false"/>
-          <w:bCs w:val="false"/>
-          <w:color w:val="auto"/>
-          <w:kern w:val="0"/>
-          <w:sz w:val="22"/>
-          <w:szCs w:val="22"/>
-          <w:lang w:val="en-US" w:eastAsia="zh-CN" w:bidi="hi-IN"/>
-        </w:rPr>
-        <w:t>mentoria1</w:t>
-      </w:r>
-      <w:r>
-        <w:rPr>
-          <w:b w:val="false"/>
-          <w:bCs w:val="false"/>
-        </w:rPr>
-        <w:t>.</w:t>
-      </w:r>
-      <w:r>
-        <w:rPr>
-          <w:rFonts w:eastAsia="Proxima Nova" w:cs="Proxima Nova"/>
-          <w:b w:val="false"/>
-          <w:bCs w:val="false"/>
-          <w:color w:val="auto"/>
-          <w:kern w:val="0"/>
-          <w:sz w:val="22"/>
-          <w:szCs w:val="22"/>
-          <w:lang w:val="en-US" w:eastAsia="zh-CN" w:bidi="hi-IN"/>
-        </w:rPr>
-        <w:t>segic.cl</w:t>
-      </w:r>
-      <w:r>
-        <w:rPr>
-          <w:b w:val="false"/>
-          <w:bCs w:val="false"/>
-        </w:rPr>
-        <w:t xml:space="preserve"> www.</w:t>
+        <w:t>server_name www.</w:t>
       </w:r>
       <w:r>
         <w:rPr>
@@ -2296,7 +2070,10 @@
         </w:rPr>
       </w:pPr>
       <w:r>
-        <w:rPr/>
+        <w:rPr>
+          <w:b w:val="false"/>
+          <w:bCs w:val="false"/>
+        </w:rPr>
       </w:r>
     </w:p>
     <w:p>
@@ -2520,10 +2297,10 @@
       </w:r>
     </w:p>
     <w:sectPr>
-      <w:headerReference w:type="default" r:id="rId5"/>
-      <w:headerReference w:type="first" r:id="rId6"/>
-      <w:footerReference w:type="default" r:id="rId7"/>
-      <w:footerReference w:type="first" r:id="rId8"/>
+      <w:headerReference w:type="default" r:id="rId3"/>
+      <w:headerReference w:type="first" r:id="rId4"/>
+      <w:footerReference w:type="default" r:id="rId5"/>
+      <w:footerReference w:type="first" r:id="rId6"/>
       <w:type w:val="nextPage"/>
       <w:pgSz w:w="12240" w:h="15840"/>
       <w:pgMar w:left="1440" w:right="1440" w:header="0" w:top="1440" w:footer="720" w:bottom="1440" w:gutter="0"/>
@@ -2815,7 +2592,7 @@
     <w:r>
       <w:rPr/>
       <w:drawing>
-        <wp:anchor behindDoc="1" distT="0" distB="0" distL="0" distR="0" simplePos="0" locked="0" layoutInCell="0" allowOverlap="1" relativeHeight="5">
+        <wp:anchor behindDoc="1" distT="0" distB="0" distL="0" distR="0" simplePos="0" locked="0" layoutInCell="0" allowOverlap="1" relativeHeight="6">
           <wp:simplePos x="0" y="0"/>
           <wp:positionH relativeFrom="column">
             <wp:posOffset>-918845</wp:posOffset>
@@ -3006,6 +2783,280 @@
   <w:abstractNum w:abstractNumId="2">
     <w:lvl w:ilvl="0">
       <w:start w:val="1"/>
+      <w:numFmt w:val="decimal"/>
+      <w:lvlText w:val="%1."/>
+      <w:lvlJc w:val="left"/>
+      <w:pPr>
+        <w:tabs>
+          <w:tab w:val="num" w:pos="0"/>
+        </w:tabs>
+        <w:ind w:left="720" w:hanging="360"/>
+      </w:pPr>
+      <w:rPr>
+        <w:u w:val="none"/>
+      </w:rPr>
+    </w:lvl>
+    <w:lvl w:ilvl="1">
+      <w:start w:val="1"/>
+      <w:numFmt w:val="lowerLetter"/>
+      <w:lvlText w:val="%2."/>
+      <w:lvlJc w:val="left"/>
+      <w:pPr>
+        <w:tabs>
+          <w:tab w:val="num" w:pos="0"/>
+        </w:tabs>
+        <w:ind w:left="1440" w:hanging="360"/>
+      </w:pPr>
+      <w:rPr>
+        <w:u w:val="none"/>
+      </w:rPr>
+    </w:lvl>
+    <w:lvl w:ilvl="2">
+      <w:start w:val="1"/>
+      <w:numFmt w:val="lowerRoman"/>
+      <w:lvlText w:val="%3."/>
+      <w:lvlJc w:val="right"/>
+      <w:pPr>
+        <w:tabs>
+          <w:tab w:val="num" w:pos="0"/>
+        </w:tabs>
+        <w:ind w:left="2160" w:hanging="360"/>
+      </w:pPr>
+      <w:rPr>
+        <w:u w:val="none"/>
+      </w:rPr>
+    </w:lvl>
+    <w:lvl w:ilvl="3">
+      <w:start w:val="1"/>
+      <w:numFmt w:val="decimal"/>
+      <w:lvlText w:val="%4."/>
+      <w:lvlJc w:val="left"/>
+      <w:pPr>
+        <w:tabs>
+          <w:tab w:val="num" w:pos="0"/>
+        </w:tabs>
+        <w:ind w:left="2880" w:hanging="360"/>
+      </w:pPr>
+      <w:rPr>
+        <w:u w:val="none"/>
+      </w:rPr>
+    </w:lvl>
+    <w:lvl w:ilvl="4">
+      <w:start w:val="1"/>
+      <w:numFmt w:val="lowerLetter"/>
+      <w:lvlText w:val="%5."/>
+      <w:lvlJc w:val="left"/>
+      <w:pPr>
+        <w:tabs>
+          <w:tab w:val="num" w:pos="0"/>
+        </w:tabs>
+        <w:ind w:left="3600" w:hanging="360"/>
+      </w:pPr>
+      <w:rPr>
+        <w:u w:val="none"/>
+      </w:rPr>
+    </w:lvl>
+    <w:lvl w:ilvl="5">
+      <w:start w:val="1"/>
+      <w:numFmt w:val="lowerRoman"/>
+      <w:lvlText w:val="%6."/>
+      <w:lvlJc w:val="right"/>
+      <w:pPr>
+        <w:tabs>
+          <w:tab w:val="num" w:pos="0"/>
+        </w:tabs>
+        <w:ind w:left="4320" w:hanging="360"/>
+      </w:pPr>
+      <w:rPr>
+        <w:u w:val="none"/>
+      </w:rPr>
+    </w:lvl>
+    <w:lvl w:ilvl="6">
+      <w:start w:val="1"/>
+      <w:numFmt w:val="decimal"/>
+      <w:lvlText w:val="%7."/>
+      <w:lvlJc w:val="left"/>
+      <w:pPr>
+        <w:tabs>
+          <w:tab w:val="num" w:pos="0"/>
+        </w:tabs>
+        <w:ind w:left="5040" w:hanging="360"/>
+      </w:pPr>
+      <w:rPr>
+        <w:u w:val="none"/>
+      </w:rPr>
+    </w:lvl>
+    <w:lvl w:ilvl="7">
+      <w:start w:val="1"/>
+      <w:numFmt w:val="lowerLetter"/>
+      <w:lvlText w:val="%8."/>
+      <w:lvlJc w:val="left"/>
+      <w:pPr>
+        <w:tabs>
+          <w:tab w:val="num" w:pos="0"/>
+        </w:tabs>
+        <w:ind w:left="5760" w:hanging="360"/>
+      </w:pPr>
+      <w:rPr>
+        <w:u w:val="none"/>
+      </w:rPr>
+    </w:lvl>
+    <w:lvl w:ilvl="8">
+      <w:start w:val="1"/>
+      <w:numFmt w:val="lowerRoman"/>
+      <w:lvlText w:val="%9."/>
+      <w:lvlJc w:val="right"/>
+      <w:pPr>
+        <w:tabs>
+          <w:tab w:val="num" w:pos="0"/>
+        </w:tabs>
+        <w:ind w:left="6480" w:hanging="360"/>
+      </w:pPr>
+      <w:rPr>
+        <w:u w:val="none"/>
+      </w:rPr>
+    </w:lvl>
+  </w:abstractNum>
+  <w:abstractNum w:abstractNumId="3">
+    <w:lvl w:ilvl="0">
+      <w:start w:val="1"/>
+      <w:numFmt w:val="decimal"/>
+      <w:lvlText w:val="%1."/>
+      <w:lvlJc w:val="left"/>
+      <w:pPr>
+        <w:tabs>
+          <w:tab w:val="num" w:pos="0"/>
+        </w:tabs>
+        <w:ind w:left="720" w:hanging="360"/>
+      </w:pPr>
+      <w:rPr>
+        <w:u w:val="none"/>
+      </w:rPr>
+    </w:lvl>
+    <w:lvl w:ilvl="1">
+      <w:start w:val="1"/>
+      <w:numFmt w:val="lowerLetter"/>
+      <w:lvlText w:val="%2."/>
+      <w:lvlJc w:val="left"/>
+      <w:pPr>
+        <w:tabs>
+          <w:tab w:val="num" w:pos="0"/>
+        </w:tabs>
+        <w:ind w:left="1440" w:hanging="360"/>
+      </w:pPr>
+      <w:rPr>
+        <w:u w:val="none"/>
+      </w:rPr>
+    </w:lvl>
+    <w:lvl w:ilvl="2">
+      <w:start w:val="1"/>
+      <w:numFmt w:val="lowerRoman"/>
+      <w:lvlText w:val="%3."/>
+      <w:lvlJc w:val="right"/>
+      <w:pPr>
+        <w:tabs>
+          <w:tab w:val="num" w:pos="0"/>
+        </w:tabs>
+        <w:ind w:left="2160" w:hanging="360"/>
+      </w:pPr>
+      <w:rPr>
+        <w:u w:val="none"/>
+      </w:rPr>
+    </w:lvl>
+    <w:lvl w:ilvl="3">
+      <w:start w:val="1"/>
+      <w:numFmt w:val="decimal"/>
+      <w:lvlText w:val="%4."/>
+      <w:lvlJc w:val="left"/>
+      <w:pPr>
+        <w:tabs>
+          <w:tab w:val="num" w:pos="0"/>
+        </w:tabs>
+        <w:ind w:left="2880" w:hanging="360"/>
+      </w:pPr>
+      <w:rPr>
+        <w:u w:val="none"/>
+      </w:rPr>
+    </w:lvl>
+    <w:lvl w:ilvl="4">
+      <w:start w:val="1"/>
+      <w:numFmt w:val="lowerLetter"/>
+      <w:lvlText w:val="%5."/>
+      <w:lvlJc w:val="left"/>
+      <w:pPr>
+        <w:tabs>
+          <w:tab w:val="num" w:pos="0"/>
+        </w:tabs>
+        <w:ind w:left="3600" w:hanging="360"/>
+      </w:pPr>
+      <w:rPr>
+        <w:u w:val="none"/>
+      </w:rPr>
+    </w:lvl>
+    <w:lvl w:ilvl="5">
+      <w:start w:val="1"/>
+      <w:numFmt w:val="lowerRoman"/>
+      <w:lvlText w:val="%6."/>
+      <w:lvlJc w:val="right"/>
+      <w:pPr>
+        <w:tabs>
+          <w:tab w:val="num" w:pos="0"/>
+        </w:tabs>
+        <w:ind w:left="4320" w:hanging="360"/>
+      </w:pPr>
+      <w:rPr>
+        <w:u w:val="none"/>
+      </w:rPr>
+    </w:lvl>
+    <w:lvl w:ilvl="6">
+      <w:start w:val="1"/>
+      <w:numFmt w:val="decimal"/>
+      <w:lvlText w:val="%7."/>
+      <w:lvlJc w:val="left"/>
+      <w:pPr>
+        <w:tabs>
+          <w:tab w:val="num" w:pos="0"/>
+        </w:tabs>
+        <w:ind w:left="5040" w:hanging="360"/>
+      </w:pPr>
+      <w:rPr>
+        <w:u w:val="none"/>
+      </w:rPr>
+    </w:lvl>
+    <w:lvl w:ilvl="7">
+      <w:start w:val="1"/>
+      <w:numFmt w:val="lowerLetter"/>
+      <w:lvlText w:val="%8."/>
+      <w:lvlJc w:val="left"/>
+      <w:pPr>
+        <w:tabs>
+          <w:tab w:val="num" w:pos="0"/>
+        </w:tabs>
+        <w:ind w:left="5760" w:hanging="360"/>
+      </w:pPr>
+      <w:rPr>
+        <w:u w:val="none"/>
+      </w:rPr>
+    </w:lvl>
+    <w:lvl w:ilvl="8">
+      <w:start w:val="1"/>
+      <w:numFmt w:val="lowerRoman"/>
+      <w:lvlText w:val="%9."/>
+      <w:lvlJc w:val="right"/>
+      <w:pPr>
+        <w:tabs>
+          <w:tab w:val="num" w:pos="0"/>
+        </w:tabs>
+        <w:ind w:left="6480" w:hanging="360"/>
+      </w:pPr>
+      <w:rPr>
+        <w:u w:val="none"/>
+      </w:rPr>
+    </w:lvl>
+  </w:abstractNum>
+  <w:abstractNum w:abstractNumId="4">
+    <w:lvl w:ilvl="0">
+      <w:start w:val="1"/>
       <w:numFmt w:val="none"/>
       <w:suff w:val="nothing"/>
       <w:lvlText w:val=""/>
@@ -3129,12 +3180,18 @@
     <w:abstractNumId w:val="2"/>
   </w:num>
   <w:num w:numId="3">
+    <w:abstractNumId w:val="3"/>
+  </w:num>
+  <w:num w:numId="4">
+    <w:abstractNumId w:val="4"/>
+  </w:num>
+  <w:num w:numId="5">
     <w:abstractNumId w:val="1"/>
     <w:lvlOverride w:ilvl="0">
       <w:startOverride w:val="1"/>
     </w:lvlOverride>
   </w:num>
-  <w:num w:numId="4">
+  <w:num w:numId="6">
     <w:abstractNumId w:val="1"/>
     <w:lvlOverride w:ilvl="0">
       <w:startOverride w:val="1"/>

</xml_diff>